<commit_message>
Removed Draft files, placed in separate repository.
</commit_message>
<xml_diff>
--- a/ICT Project Guidance - Discovery - Persons, Identities, Groups, Roles and Authorisation.docx
+++ b/ICT Project Guidance - Discovery - Persons, Identities, Groups, Roles and Authorisation.docx
@@ -7250,7 +7250,30 @@
         <w:t>about</w:t>
       </w:r>
       <w:r>
-        <w:t xml:space="preserve"> the person that potentially could be applied to other identities who are </w:t>
+        <w:rPr>
+          <w:rStyle w:val="FootnoteReference"/>
+          <w:i w:val="0"/>
+          <w:iCs/>
+        </w:rPr>
+        <w:footnoteReference w:id="8"/>
+      </w:r>
+      <w:r>
+        <w:t xml:space="preserve"> the person that potentially could be applied </w:t>
+      </w:r>
+      <w:r>
+        <w:t xml:space="preserve">as a Mask </w:t>
+      </w:r>
+      <w:r>
+        <w:t>t</w:t>
+      </w:r>
+      <w:r>
+        <w:rPr>
+          <w:rStyle w:val="FootnoteReference"/>
+        </w:rPr>
+        <w:footnoteReference w:id="9"/>
+      </w:r>
+      <w:r>
+        <w:t xml:space="preserve">o other identities who are </w:t>
       </w:r>
       <w:r>
         <w:rPr>
@@ -8190,7 +8213,7 @@
         <w:rPr>
           <w:rStyle w:val="FootnoteReference"/>
         </w:rPr>
-        <w:footnoteReference w:id="8"/>
+        <w:footnoteReference w:id="10"/>
       </w:r>
       <w:r>
         <w:t>.</w:t>
@@ -8215,7 +8238,7 @@
         <w:rPr>
           <w:rStyle w:val="FootnoteReference"/>
         </w:rPr>
-        <w:footnoteReference w:id="9"/>
+        <w:footnoteReference w:id="11"/>
       </w:r>
       <w:r>
         <w:t>.</w:t>
@@ -10453,7 +10476,7 @@
         <w:rPr>
           <w:rStyle w:val="FootnoteReference"/>
         </w:rPr>
-        <w:footnoteReference w:id="10"/>
+        <w:footnoteReference w:id="12"/>
       </w:r>
     </w:p>
     <w:p>
@@ -10491,7 +10514,7 @@
         <w:rPr>
           <w:rStyle w:val="FootnoteReference"/>
         </w:rPr>
-        <w:footnoteReference w:id="11"/>
+        <w:footnoteReference w:id="13"/>
       </w:r>
       <w:r>
         <w:t>.</w:t>
@@ -10734,7 +10757,7 @@
         <w:rPr>
           <w:rStyle w:val="FootnoteReference"/>
         </w:rPr>
-        <w:footnoteReference w:id="12"/>
+        <w:footnoteReference w:id="14"/>
       </w:r>
       <w:r>
         <w:t>.</w:t>
@@ -10967,7 +10990,7 @@
         <w:rPr>
           <w:rStyle w:val="FootnoteReference"/>
         </w:rPr>
-        <w:footnoteReference w:id="13"/>
+        <w:footnoteReference w:id="15"/>
       </w:r>
       <w:r>
         <w:t xml:space="preserve">. </w:t>
@@ -12619,7 +12642,7 @@
         <w:rPr>
           <w:rStyle w:val="FootnoteReference"/>
         </w:rPr>
-        <w:footnoteReference w:id="14"/>
+        <w:footnoteReference w:id="16"/>
       </w:r>
       <w:r>
         <w:t xml:space="preserve">. </w:t>
@@ -12721,7 +12744,7 @@
         <w:rPr>
           <w:rStyle w:val="FootnoteReference"/>
         </w:rPr>
-        <w:footnoteReference w:id="15"/>
+        <w:footnoteReference w:id="17"/>
       </w:r>
       <w:r>
         <w:t xml:space="preserve"> would be expected to be considered as one of these attributes.</w:t>
@@ -16199,7 +16222,18 @@
         <w:footnoteRef/>
       </w:r>
       <w:r>
-        <w:t xml:space="preserve"> Modern digital solutions include referencing Open Badges which perform the same function. </w:t>
+        <w:t xml:space="preserve"> </w:t>
+      </w:r>
+      <w:hyperlink r:id="rId4" w:history="1">
+        <w:r>
+          <w:rPr>
+            <w:rStyle w:val="Hyperlink"/>
+          </w:rPr>
+          <w:t>https://agitator.thedonorvoice.com/identity-vs-persona</w:t>
+        </w:r>
+      </w:hyperlink>
+      <w:r>
+        <w:t xml:space="preserve"> </w:t>
       </w:r>
     </w:p>
   </w:footnote>
@@ -16217,13 +16251,21 @@
       <w:r>
         <w:t xml:space="preserve"> </w:t>
       </w:r>
-      <w:hyperlink r:id="rId4" w:history="1">
+      <w:hyperlink r:id="rId5" w:history="1">
         <w:r>
           <w:rPr>
             <w:rStyle w:val="Hyperlink"/>
           </w:rPr>
-          <w:t>Home | IMS Open Badges</w:t>
-        </w:r>
+          <w:t xml:space="preserve">Identifier, identity, persona and Mask – Tom Graves / </w:t>
+        </w:r>
+        <w:proofErr w:type="spellStart"/>
+        <w:r>
+          <w:rPr>
+            <w:rStyle w:val="Hyperlink"/>
+          </w:rPr>
+          <w:t>Tetradian</w:t>
+        </w:r>
+        <w:proofErr w:type="spellEnd"/>
       </w:hyperlink>
     </w:p>
   </w:footnote>
@@ -16239,7 +16281,7 @@
         <w:footnoteRef/>
       </w:r>
       <w:r>
-        <w:t xml:space="preserve"> If it’s not WhatsApp, Snapchat, or a myriad of other new channel options appearing regularly.</w:t>
+        <w:t xml:space="preserve"> Modern digital solutions include referencing Open Badges which perform the same function. </w:t>
       </w:r>
     </w:p>
   </w:footnote>
@@ -16255,20 +16297,16 @@
         <w:footnoteRef/>
       </w:r>
       <w:r>
-        <w:t xml:space="preserve"> All modern Channels can be stored in a single value. Post is an exception in that it can either be stored as a single value with line formatting in it, or using a number of fields if it needs to be later searched on (e</w:t>
-      </w:r>
-      <w:r>
-        <w:t>.</w:t>
-      </w:r>
-      <w:r>
-        <w:t>g</w:t>
-      </w:r>
-      <w:r>
-        <w:t>.</w:t>
-      </w:r>
-      <w:r>
-        <w:t xml:space="preserve">: to find Persons by City or State) </w:t>
-      </w:r>
+        <w:t xml:space="preserve"> </w:t>
+      </w:r>
+      <w:hyperlink r:id="rId6" w:history="1">
+        <w:r>
+          <w:rPr>
+            <w:rStyle w:val="Hyperlink"/>
+          </w:rPr>
+          <w:t>Home | IMS Open Badges</w:t>
+        </w:r>
+      </w:hyperlink>
     </w:p>
   </w:footnote>
   <w:footnote w:id="12">
@@ -16283,13 +16321,8 @@
         <w:footnoteRef/>
       </w:r>
       <w:r>
-        <w:t xml:space="preserve"> A;; </w:t>
-      </w:r>
-      <w:proofErr w:type="spellStart"/>
-      <w:r>
-        <w:t>wj</w:t>
-      </w:r>
-      <w:proofErr w:type="spellEnd"/>
+        <w:t xml:space="preserve"> If it’s not WhatsApp, Snapchat, or a myriad of other new channel options appearing regularly.</w:t>
+      </w:r>
     </w:p>
   </w:footnote>
   <w:footnote w:id="13">
@@ -16304,7 +16337,19 @@
         <w:footnoteRef/>
       </w:r>
       <w:r>
-        <w:t xml:space="preserve"> Except the top All-Of-System Group</w:t>
+        <w:t xml:space="preserve"> All modern Channels can be stored in a single value. Post is an exception in that it can either be stored as a single value with line formatting in it, or using a number of fields if it needs to be later searched on (e</w:t>
+      </w:r>
+      <w:r>
+        <w:t>.</w:t>
+      </w:r>
+      <w:r>
+        <w:t>g</w:t>
+      </w:r>
+      <w:r>
+        <w:t>.</w:t>
+      </w:r>
+      <w:r>
+        <w:t xml:space="preserve">: to find Persons by City or State) </w:t>
       </w:r>
     </w:p>
   </w:footnote>
@@ -16320,11 +16365,48 @@
         <w:footnoteRef/>
       </w:r>
       <w:r>
-        <w:t xml:space="preserve"> Organisations don’t have Given and Surnames, nor have Health aspects, for example.</w:t>
-      </w:r>
+        <w:t xml:space="preserve"> A;; </w:t>
+      </w:r>
+      <w:proofErr w:type="spellStart"/>
+      <w:r>
+        <w:t>wj</w:t>
+      </w:r>
+      <w:proofErr w:type="spellEnd"/>
     </w:p>
   </w:footnote>
   <w:footnote w:id="15">
+    <w:p>
+      <w:pPr>
+        <w:pStyle w:val="FootnoteText"/>
+      </w:pPr>
+      <w:r>
+        <w:rPr>
+          <w:rStyle w:val="FootnoteReference"/>
+        </w:rPr>
+        <w:footnoteRef/>
+      </w:r>
+      <w:r>
+        <w:t xml:space="preserve"> Except the top All-Of-System Group</w:t>
+      </w:r>
+    </w:p>
+  </w:footnote>
+  <w:footnote w:id="16">
+    <w:p>
+      <w:pPr>
+        <w:pStyle w:val="FootnoteText"/>
+      </w:pPr>
+      <w:r>
+        <w:rPr>
+          <w:rStyle w:val="FootnoteReference"/>
+        </w:rPr>
+        <w:footnoteRef/>
+      </w:r>
+      <w:r>
+        <w:t xml:space="preserve"> Organisations don’t have Given and Surnames, nor have Health aspects, for example.</w:t>
+      </w:r>
+    </w:p>
+  </w:footnote>
+  <w:footnote w:id="17">
     <w:p>
       <w:pPr>
         <w:pStyle w:val="FootnoteText"/>
@@ -19572,6 +19654,17 @@
       <w:vertAlign w:val="superscript"/>
     </w:rPr>
   </w:style>
+  <w:style w:type="character" w:styleId="UnresolvedMention">
+    <w:name w:val="Unresolved Mention"/>
+    <w:basedOn w:val="DefaultParagraphFont"/>
+    <w:uiPriority w:val="99"/>
+    <w:semiHidden/>
+    <w:rsid w:val="00D56996"/>
+    <w:rPr>
+      <w:color w:val="605E5C"/>
+      <w:shd w:val="clear" w:color="auto" w:fill="E1DFDD"/>
+    </w:rPr>
+  </w:style>
 </w:styles>
 </file>
 
@@ -20169,36 +20262,10 @@
 </file>
 
 <file path=customXml/item2.xml><?xml version="1.0" encoding="utf-8"?>
-<?mso-contentType ?>
-<FormTemplates xmlns="http://schemas.microsoft.com/sharepoint/v3/contenttype/forms">
-  <Display>DocumentLibraryForm</Display>
-  <Edit>DocumentLibraryForm</Edit>
-  <New>DocumentLibraryForm</New>
-</FormTemplates>
+<b:Sources xmlns:b="http://schemas.openxmlformats.org/officeDocument/2006/bibliography" xmlns="http://schemas.openxmlformats.org/officeDocument/2006/bibliography" SelectedStyle="\APASixthEditionOfficeOnline.xsl" StyleName="APA" Version="6"/>
 </file>
 
 <file path=customXml/item3.xml><?xml version="1.0" encoding="utf-8"?>
-<p:properties xmlns:p="http://schemas.microsoft.com/office/2006/metadata/properties" xmlns:xsi="http://www.w3.org/2001/XMLSchema-instance" xmlns:pc="http://schemas.microsoft.com/office/infopath/2007/PartnerControls">
-  <documentManagement>
-    <_ip_UnifiedCompliancePolicyProperties xmlns="http://schemas.microsoft.com/sharepoint/v3" xsi:nil="true"/>
-    <_ip_UnifiedCompliancePolicyUIAction xmlns="http://schemas.microsoft.com/sharepoint/v3" xsi:nil="true"/>
-    <lcf76f155ced4ddcb4097134ff3c332f xmlns="139127ee-9518-45d9-9514-77dc8f273ced">
-      <Terms xmlns="http://schemas.microsoft.com/office/infopath/2007/PartnerControls"/>
-    </lcf76f155ced4ddcb4097134ff3c332f>
-    <_x0020_ xmlns="139127ee-9518-45d9-9514-77dc8f273ced" xsi:nil="true"/>
-    <DateandTime xmlns="139127ee-9518-45d9-9514-77dc8f273ced" xsi:nil="true"/>
-    <Comment xmlns="139127ee-9518-45d9-9514-77dc8f273ced" xsi:nil="true"/>
-    <TaxCatchAll xmlns="d267a1a7-8edd-4111-a118-4a206d87cecc" xsi:nil="true"/>
-    <_dlc_DocId xmlns="e1b0dd96-a81d-477c-8ece-ee9c4f66c737">MOED-597021718-2941</_dlc_DocId>
-    <_dlc_DocIdUrl xmlns="e1b0dd96-a81d-477c-8ece-ee9c4f66c737">
-      <Url>https://educationgovtnz.sharepoint.com/sites/GRPMoEICTTPHMStrengtheningCyberSecurityandDigitalServicesinK/_layouts/15/DocIdRedir.aspx?ID=MOED-597021718-2941</Url>
-      <Description>MOED-597021718-2941</Description>
-    </_dlc_DocIdUrl>
-  </documentManagement>
-</p:properties>
-</file>
-
-<file path=customXml/item4.xml><?xml version="1.0" encoding="utf-8"?>
 <?mso-contentType ?>
 <spe:Receivers xmlns:spe="http://schemas.microsoft.com/sharepoint/events">
   <Receiver>
@@ -20248,8 +20315,34 @@
 </spe:Receivers>
 </file>
 
+<file path=customXml/item4.xml><?xml version="1.0" encoding="utf-8"?>
+<p:properties xmlns:p="http://schemas.microsoft.com/office/2006/metadata/properties" xmlns:xsi="http://www.w3.org/2001/XMLSchema-instance" xmlns:pc="http://schemas.microsoft.com/office/infopath/2007/PartnerControls">
+  <documentManagement>
+    <_ip_UnifiedCompliancePolicyProperties xmlns="http://schemas.microsoft.com/sharepoint/v3" xsi:nil="true"/>
+    <_ip_UnifiedCompliancePolicyUIAction xmlns="http://schemas.microsoft.com/sharepoint/v3" xsi:nil="true"/>
+    <lcf76f155ced4ddcb4097134ff3c332f xmlns="139127ee-9518-45d9-9514-77dc8f273ced">
+      <Terms xmlns="http://schemas.microsoft.com/office/infopath/2007/PartnerControls"/>
+    </lcf76f155ced4ddcb4097134ff3c332f>
+    <_x0020_ xmlns="139127ee-9518-45d9-9514-77dc8f273ced" xsi:nil="true"/>
+    <DateandTime xmlns="139127ee-9518-45d9-9514-77dc8f273ced" xsi:nil="true"/>
+    <Comment xmlns="139127ee-9518-45d9-9514-77dc8f273ced" xsi:nil="true"/>
+    <TaxCatchAll xmlns="d267a1a7-8edd-4111-a118-4a206d87cecc" xsi:nil="true"/>
+    <_dlc_DocId xmlns="e1b0dd96-a81d-477c-8ece-ee9c4f66c737">MOED-597021718-2941</_dlc_DocId>
+    <_dlc_DocIdUrl xmlns="e1b0dd96-a81d-477c-8ece-ee9c4f66c737">
+      <Url>https://educationgovtnz.sharepoint.com/sites/GRPMoEICTTPHMStrengtheningCyberSecurityandDigitalServicesinK/_layouts/15/DocIdRedir.aspx?ID=MOED-597021718-2941</Url>
+      <Description>MOED-597021718-2941</Description>
+    </_dlc_DocIdUrl>
+  </documentManagement>
+</p:properties>
+</file>
+
 <file path=customXml/item5.xml><?xml version="1.0" encoding="utf-8"?>
-<b:Sources xmlns:b="http://schemas.openxmlformats.org/officeDocument/2006/bibliography" xmlns="http://schemas.openxmlformats.org/officeDocument/2006/bibliography" SelectedStyle="\APASixthEditionOfficeOnline.xsl" StyleName="APA" Version="6"/>
+<?mso-contentType ?>
+<FormTemplates xmlns="http://schemas.microsoft.com/sharepoint/v3/contenttype/forms">
+  <Display>DocumentLibraryForm</Display>
+  <Edit>DocumentLibraryForm</Edit>
+  <New>DocumentLibraryForm</New>
+</FormTemplates>
 </file>
 
 <file path=customXml/itemProps1.xml><?xml version="1.0" encoding="utf-8"?>
@@ -20274,14 +20367,22 @@
 </file>
 
 <file path=customXml/itemProps2.xml><?xml version="1.0" encoding="utf-8"?>
-<ds:datastoreItem xmlns:ds="http://schemas.openxmlformats.org/officeDocument/2006/customXml" ds:itemID="{9834B279-DC96-488F-99E8-C29601DFA13D}">
+<ds:datastoreItem xmlns:ds="http://schemas.openxmlformats.org/officeDocument/2006/customXml" ds:itemID="{B5E2C1A7-32A2-494A-B871-83CBA7258EA8}">
   <ds:schemaRefs>
-    <ds:schemaRef ds:uri="http://schemas.microsoft.com/sharepoint/v3/contenttype/forms"/>
+    <ds:schemaRef ds:uri="http://schemas.openxmlformats.org/officeDocument/2006/bibliography"/>
   </ds:schemaRefs>
 </ds:datastoreItem>
 </file>
 
 <file path=customXml/itemProps3.xml><?xml version="1.0" encoding="utf-8"?>
+<ds:datastoreItem xmlns:ds="http://schemas.openxmlformats.org/officeDocument/2006/customXml" ds:itemID="{2023D3F9-1C64-4968-82D7-149C6251DAD6}">
+  <ds:schemaRefs>
+    <ds:schemaRef ds:uri="http://schemas.microsoft.com/sharepoint/events"/>
+  </ds:schemaRefs>
+</ds:datastoreItem>
+</file>
+
+<file path=customXml/itemProps4.xml><?xml version="1.0" encoding="utf-8"?>
 <ds:datastoreItem xmlns:ds="http://schemas.openxmlformats.org/officeDocument/2006/customXml" ds:itemID="{6702286D-F273-4089-9CAA-235928BAA15D}">
   <ds:schemaRefs>
     <ds:schemaRef ds:uri="http://schemas.microsoft.com/office/2006/metadata/properties"/>
@@ -20294,18 +20395,10 @@
 </ds:datastoreItem>
 </file>
 
-<file path=customXml/itemProps4.xml><?xml version="1.0" encoding="utf-8"?>
-<ds:datastoreItem xmlns:ds="http://schemas.openxmlformats.org/officeDocument/2006/customXml" ds:itemID="{2023D3F9-1C64-4968-82D7-149C6251DAD6}">
+<file path=customXml/itemProps5.xml><?xml version="1.0" encoding="utf-8"?>
+<ds:datastoreItem xmlns:ds="http://schemas.openxmlformats.org/officeDocument/2006/customXml" ds:itemID="{9834B279-DC96-488F-99E8-C29601DFA13D}">
   <ds:schemaRefs>
-    <ds:schemaRef ds:uri="http://schemas.microsoft.com/sharepoint/events"/>
-  </ds:schemaRefs>
-</ds:datastoreItem>
-</file>
-
-<file path=customXml/itemProps5.xml><?xml version="1.0" encoding="utf-8"?>
-<ds:datastoreItem xmlns:ds="http://schemas.openxmlformats.org/officeDocument/2006/customXml" ds:itemID="{B5E2C1A7-32A2-494A-B871-83CBA7258EA8}">
-  <ds:schemaRefs>
-    <ds:schemaRef ds:uri="http://schemas.openxmlformats.org/officeDocument/2006/bibliography"/>
+    <ds:schemaRef ds:uri="http://schemas.microsoft.com/sharepoint/v3/contenttype/forms"/>
   </ds:schemaRefs>
 </ds:datastoreItem>
 </file>
</xml_diff>